<commit_message>
fixed a spelling error, added images for the presentation to rar file
</commit_message>
<xml_diff>
--- a/Massenabschätzung.docx
+++ b/Massenabschätzung.docx
@@ -113,6 +113,8 @@
           <w:rFonts w:ascii="Arial" w:hAnsi="Arial" w:cs="Arial"/>
         </w:rPr>
       </w:pPr>
+      <w:bookmarkStart w:id="0" w:name="_GoBack"/>
+      <w:bookmarkEnd w:id="0"/>
       <w:r>
         <w:rPr>
           <w:rFonts w:ascii="Arial" w:hAnsi="Arial" w:cs="Arial"/>
@@ -446,7 +448,27 @@
                   <w:rFonts w:ascii="Cambria Math" w:hAnsi="Cambria Math" w:cs="Arial"/>
                   <w:szCs w:val="22"/>
                 </w:rPr>
-                <m:t>Batrerie</m:t>
+                <m:t>Bat</m:t>
+              </m:r>
+              <m:r>
+                <m:rPr>
+                  <m:sty m:val="p"/>
+                </m:rPr>
+                <w:rPr>
+                  <w:rFonts w:ascii="Cambria Math" w:hAnsi="Cambria Math" w:cs="Arial"/>
+                  <w:szCs w:val="22"/>
+                </w:rPr>
+                <m:t>t</m:t>
+              </m:r>
+              <m:r>
+                <m:rPr>
+                  <m:sty m:val="p"/>
+                </m:rPr>
+                <w:rPr>
+                  <w:rFonts w:ascii="Cambria Math" w:hAnsi="Cambria Math" w:cs="Arial"/>
+                  <w:szCs w:val="22"/>
+                </w:rPr>
+                <m:t>erie</m:t>
               </m:r>
             </m:oMath>
             <w:r>
@@ -1490,8 +1512,6 @@
         </w:rPr>
         <w:t>5</w:t>
       </w:r>
-      <w:bookmarkStart w:id="0" w:name="_GoBack"/>
-      <w:bookmarkEnd w:id="0"/>
       <w:r>
         <w:rPr>
           <w:rFonts w:ascii="Arial" w:hAnsi="Arial" w:cs="Arial"/>
@@ -1836,25 +1856,7 @@
                 <w:rPr>
                   <w:rFonts w:ascii="Cambria Math" w:hAnsi="Cambria Math" w:cs="Arial"/>
                 </w:rPr>
-                <m:t>3</m:t>
-              </m:r>
-              <m:r>
-                <m:rPr>
-                  <m:sty m:val="p"/>
-                </m:rPr>
-                <w:rPr>
-                  <w:rFonts w:ascii="Cambria Math" w:hAnsi="Cambria Math" w:cs="Arial"/>
-                </w:rPr>
-                <m:t>2</m:t>
-              </m:r>
-              <m:r>
-                <m:rPr>
-                  <m:sty m:val="p"/>
-                </m:rPr>
-                <w:rPr>
-                  <w:rFonts w:ascii="Cambria Math" w:hAnsi="Cambria Math" w:cs="Arial"/>
-                </w:rPr>
-                <m:t>%</m:t>
+                <m:t>32%</m:t>
               </m:r>
             </m:num>
             <m:den>
@@ -1933,16 +1935,7 @@
                 <w:rPr>
                   <w:rFonts w:ascii="Cambria Math" w:hAnsi="Cambria Math" w:cs="Arial"/>
                 </w:rPr>
-                <m:t>3</m:t>
-              </m:r>
-              <m:r>
-                <m:rPr>
-                  <m:sty m:val="p"/>
-                </m:rPr>
-                <w:rPr>
-                  <w:rFonts w:ascii="Cambria Math" w:hAnsi="Cambria Math" w:cs="Arial"/>
-                </w:rPr>
-                <m:t>%</m:t>
+                <m:t>3%</m:t>
               </m:r>
             </m:num>
             <m:den>
@@ -2060,25 +2053,7 @@
                 <w:rPr>
                   <w:rFonts w:ascii="Cambria Math" w:hAnsi="Cambria Math" w:cs="Arial"/>
                 </w:rPr>
-                <m:t>3</m:t>
-              </m:r>
-              <m:r>
-                <m:rPr>
-                  <m:sty m:val="p"/>
-                </m:rPr>
-                <w:rPr>
-                  <w:rFonts w:ascii="Cambria Math" w:hAnsi="Cambria Math" w:cs="Arial"/>
-                </w:rPr>
-                <m:t>2</m:t>
-              </m:r>
-              <m:r>
-                <m:rPr>
-                  <m:sty m:val="p"/>
-                </m:rPr>
-                <w:rPr>
-                  <w:rFonts w:ascii="Cambria Math" w:hAnsi="Cambria Math" w:cs="Arial"/>
-                </w:rPr>
-                <m:t>%</m:t>
+                <m:t>32%</m:t>
               </m:r>
             </m:num>
             <m:den>
@@ -2140,16 +2115,7 @@
                 <w:rPr>
                   <w:rFonts w:ascii="Cambria Math" w:hAnsi="Cambria Math" w:cs="Arial"/>
                 </w:rPr>
-                <m:t>3</m:t>
-              </m:r>
-              <m:r>
-                <m:rPr>
-                  <m:sty m:val="p"/>
-                </m:rPr>
-                <w:rPr>
-                  <w:rFonts w:ascii="Cambria Math" w:hAnsi="Cambria Math" w:cs="Arial"/>
-                </w:rPr>
-                <m:t>%</m:t>
+                <m:t>3%</m:t>
               </m:r>
             </m:num>
             <m:den>
@@ -2175,19 +2141,7 @@
             <w:rPr>
               <w:rFonts w:ascii="Cambria Math" w:hAnsi="Cambria Math" w:cs="Arial"/>
             </w:rPr>
-            <m:t xml:space="preserve">≈ </m:t>
-          </m:r>
-          <m:r>
-            <w:rPr>
-              <w:rFonts w:ascii="Cambria Math" w:hAnsi="Cambria Math" w:cs="Arial"/>
-            </w:rPr>
-            <m:t>705</m:t>
-          </m:r>
-          <m:r>
-            <w:rPr>
-              <w:rFonts w:ascii="Cambria Math" w:hAnsi="Cambria Math" w:cs="Arial"/>
-            </w:rPr>
-            <m:t>g</m:t>
+            <m:t>≈ 705g</m:t>
           </m:r>
         </m:oMath>
       </m:oMathPara>
@@ -2209,7 +2163,13 @@
         <w:rPr>
           <w:rFonts w:ascii="Arial" w:eastAsiaTheme="minorEastAsia" w:hAnsi="Arial" w:cs="Arial"/>
         </w:rPr>
-        <w:t>700</w:t>
+        <w:t>70</w:t>
+      </w:r>
+      <w:r>
+        <w:rPr>
+          <w:rFonts w:ascii="Arial" w:eastAsiaTheme="minorEastAsia" w:hAnsi="Arial" w:cs="Arial"/>
+        </w:rPr>
+        <w:t>5</w:t>
       </w:r>
       <w:r>
         <w:rPr>
@@ -2245,7 +2205,7 @@
       </w:pPr>
     </w:pPrDefault>
   </w:docDefaults>
-  <w:latentStyles w:defLockedState="0" w:defUIPriority="99" w:defSemiHidden="0" w:defUnhideWhenUsed="0" w:defQFormat="0" w:count="376">
+  <w:latentStyles w:defLockedState="0" w:defUIPriority="99" w:defSemiHidden="0" w:defUnhideWhenUsed="0" w:defQFormat="0" w:count="375">
     <w:lsdException w:name="Normal" w:uiPriority="0" w:qFormat="1"/>
     <w:lsdException w:name="heading 1" w:uiPriority="9" w:qFormat="1"/>
     <w:lsdException w:name="heading 2" w:semiHidden="1" w:uiPriority="9" w:unhideWhenUsed="1" w:qFormat="1"/>
@@ -2351,6 +2311,7 @@
     <w:lsdException w:name="HTML Sample" w:semiHidden="1" w:unhideWhenUsed="1"/>
     <w:lsdException w:name="HTML Typewriter" w:semiHidden="1" w:unhideWhenUsed="1"/>
     <w:lsdException w:name="HTML Variable" w:semiHidden="1" w:unhideWhenUsed="1"/>
+    <w:lsdException w:name="Normal Table" w:semiHidden="1" w:unhideWhenUsed="1"/>
     <w:lsdException w:name="annotation subject" w:semiHidden="1" w:unhideWhenUsed="1"/>
     <w:lsdException w:name="No List" w:semiHidden="1" w:unhideWhenUsed="1"/>
     <w:lsdException w:name="Outline List 1" w:semiHidden="1" w:unhideWhenUsed="1"/>
@@ -2397,8 +2358,10 @@
     <w:lsdException w:name="Table Subtle 2" w:semiHidden="1" w:unhideWhenUsed="1"/>
     <w:lsdException w:name="Table Web 1" w:semiHidden="1" w:unhideWhenUsed="1"/>
     <w:lsdException w:name="Table Web 2" w:semiHidden="1" w:unhideWhenUsed="1"/>
+    <w:lsdException w:name="Table Web 3" w:semiHidden="1" w:unhideWhenUsed="1"/>
     <w:lsdException w:name="Balloon Text" w:semiHidden="1" w:unhideWhenUsed="1"/>
     <w:lsdException w:name="Table Grid" w:uiPriority="59"/>
+    <w:lsdException w:name="Table Theme" w:semiHidden="1" w:unhideWhenUsed="1"/>
     <w:lsdException w:name="Placeholder Text" w:semiHidden="1"/>
     <w:lsdException w:name="No Spacing" w:uiPriority="1" w:qFormat="1"/>
     <w:lsdException w:name="Light Shading" w:uiPriority="60"/>
@@ -2618,7 +2581,6 @@
     <w:lsdException w:name="Smart Hyperlink" w:semiHidden="1" w:unhideWhenUsed="1"/>
     <w:lsdException w:name="Hashtag" w:semiHidden="1" w:unhideWhenUsed="1"/>
     <w:lsdException w:name="Unresolved Mention" w:semiHidden="1" w:unhideWhenUsed="1"/>
-    <w:lsdException w:name="Smart Link" w:semiHidden="1" w:unhideWhenUsed="1"/>
   </w:latentStyles>
   <w:style w:type="paragraph" w:default="1" w:styleId="Standard">
     <w:name w:val="Normal"/>
@@ -3015,7 +2977,7 @@
 </file>
 
 <file path=customXml/itemProps1.xml><?xml version="1.0" encoding="utf-8"?>
-<ds:datastoreItem xmlns:ds="http://schemas.openxmlformats.org/officeDocument/2006/customXml" ds:itemID="{3DE7AE2F-891C-400A-BFAE-1AD715F48C78}">
+<ds:datastoreItem xmlns:ds="http://schemas.openxmlformats.org/officeDocument/2006/customXml" ds:itemID="{DCD784C9-8615-4DC5-8659-CBDA8C6FB220}">
   <ds:schemaRefs>
     <ds:schemaRef ds:uri="http://schemas.openxmlformats.org/officeDocument/2006/bibliography"/>
   </ds:schemaRefs>

</xml_diff>